<commit_message>
[third Approach] API en JAVA + Vistas + Documentacion de la API
</commit_message>
<xml_diff>
--- a/Documentación API registroEmpleados.docx
+++ b/Documentación API registroEmpleados.docx
@@ -7,15 +7,7 @@
         <w:jc w:val="both"/>
       </w:pPr>
       <w:r>
-        <w:t xml:space="preserve">Documentación API </w:t>
-      </w:r>
-      <w:proofErr w:type="spellStart"/>
-      <w:r>
-        <w:t>registroEmpleados</w:t>
-      </w:r>
-      <w:proofErr w:type="spellEnd"/>
-      <w:r>
-        <w:t xml:space="preserve">: </w:t>
+        <w:t xml:space="preserve">Documentación API registroEmpleados: </w:t>
       </w:r>
     </w:p>
     <w:p>
@@ -28,23 +20,7 @@
         <w:jc w:val="both"/>
       </w:pPr>
       <w:r>
-        <w:t xml:space="preserve">Para hacer peticiones POST desde una plataforma para testeo de </w:t>
-      </w:r>
-      <w:proofErr w:type="spellStart"/>
-      <w:r>
-        <w:t>APIs</w:t>
-      </w:r>
-      <w:proofErr w:type="spellEnd"/>
-      <w:r>
-        <w:t xml:space="preserve"> (Ejemplo: Post Man). Se debe realizar la solicitud una vez iniciada la aplicación de Spring </w:t>
-      </w:r>
-      <w:proofErr w:type="spellStart"/>
-      <w:r>
-        <w:t>Boot</w:t>
-      </w:r>
-      <w:proofErr w:type="spellEnd"/>
-      <w:r>
-        <w:t xml:space="preserve"> a la url: </w:t>
+        <w:t xml:space="preserve">Para hacer peticiones POST desde una plataforma para testeo de APIs (Ejemplo: Post Man). Se debe realizar la solicitud una vez iniciada la aplicación de Spring Boot a la url: </w:t>
       </w:r>
       <w:hyperlink r:id="rId5" w:history="1">
         <w:r>
@@ -135,15 +111,7 @@
         <w:jc w:val="both"/>
       </w:pPr>
       <w:r>
-        <w:t xml:space="preserve">El segundo es para traer algún empleado por medio del id generado </w:t>
-      </w:r>
-      <w:proofErr w:type="spellStart"/>
-      <w:r>
-        <w:t>medinte</w:t>
-      </w:r>
-      <w:proofErr w:type="spellEnd"/>
-      <w:r>
-        <w:t xml:space="preserve"> la URL:</w:t>
+        <w:t>El segundo es para traer algún empleado por medio del id generado medinte la URL:</w:t>
       </w:r>
       <w:r>
         <w:t xml:space="preserve"> </w:t>
@@ -206,28 +174,15 @@
         <w:jc w:val="both"/>
       </w:pPr>
       <w:r>
-        <w:t xml:space="preserve">Se adicionaron los métodos PUT y DELETE para completar el CRUD. Estos se pueden evidenciar en el </w:t>
-      </w:r>
-      <w:proofErr w:type="spellStart"/>
-      <w:r>
-        <w:t>controller</w:t>
-      </w:r>
-      <w:proofErr w:type="spellEnd"/>
-      <w:r>
-        <w:t xml:space="preserve"> de la API y se puede evidenciar su funcionamiento en las vistas como será explicado mas adelante. </w:t>
-      </w:r>
-    </w:p>
-    <w:p>
-      <w:pPr>
-        <w:jc w:val="both"/>
-      </w:pPr>
-      <w:proofErr w:type="gramStart"/>
-      <w:r>
-        <w:t>Documentación vistas</w:t>
-      </w:r>
-      <w:proofErr w:type="gramEnd"/>
-      <w:r>
-        <w:t xml:space="preserve">: </w:t>
+        <w:t xml:space="preserve">Se adicionaron los métodos PUT y DELETE para completar el CRUD. Estos se pueden evidenciar en el controller de la API y se puede evidenciar su funcionamiento en las vistas como será explicado mas adelante. </w:t>
+      </w:r>
+    </w:p>
+    <w:p>
+      <w:pPr>
+        <w:jc w:val="both"/>
+      </w:pPr>
+      <w:r>
+        <w:t xml:space="preserve">Documentación vistas: </w:t>
       </w:r>
       <w:r>
         <w:t xml:space="preserve"> </w:t>
@@ -243,15 +198,7 @@
         <w:jc w:val="both"/>
       </w:pPr>
       <w:r>
-        <w:t xml:space="preserve">La vista consta de 3 </w:t>
-      </w:r>
-      <w:proofErr w:type="spellStart"/>
-      <w:r>
-        <w:t>paginas</w:t>
-      </w:r>
-      <w:proofErr w:type="spellEnd"/>
-      <w:r>
-        <w:t xml:space="preserve"> principalmente, en la principal se podrá ver un registro de empleados en donde se podrá registrar empleados. </w:t>
+        <w:t xml:space="preserve">La vista consta de 3 paginas principalmente, en la principal se podrá ver un registro de empleados en donde se podrá registrar empleados. </w:t>
       </w:r>
     </w:p>
     <w:p>
@@ -264,15 +211,7 @@
         <w:jc w:val="both"/>
       </w:pPr>
       <w:r>
-        <w:t xml:space="preserve">Para ver los empleados en formato JSON, </w:t>
-      </w:r>
-      <w:proofErr w:type="spellStart"/>
-      <w:r>
-        <w:t>podras</w:t>
-      </w:r>
-      <w:proofErr w:type="spellEnd"/>
-      <w:r>
-        <w:t xml:space="preserve"> dirigirte a la navegación a Empleados (JSON).</w:t>
+        <w:t>Para ver los empleados en formato JSON, podras dirigirte a la navegación a Empleados (JSON).</w:t>
       </w:r>
     </w:p>
     <w:p>
@@ -285,23 +224,7 @@
         <w:jc w:val="both"/>
       </w:pPr>
       <w:r>
-        <w:t xml:space="preserve">Para ver los empleados en un formato mas organizado, podrás dirigirte a la navegación en la opción empleados, en esta pestaña </w:t>
-      </w:r>
-      <w:proofErr w:type="spellStart"/>
-      <w:r>
-        <w:t>podras</w:t>
-      </w:r>
-      <w:proofErr w:type="spellEnd"/>
-      <w:r>
-        <w:t xml:space="preserve"> ver todos los empleados, filtrar un empleado por numero de documento y una vez filtrado por numero de documento </w:t>
-      </w:r>
-      <w:proofErr w:type="spellStart"/>
-      <w:r>
-        <w:t>podras</w:t>
-      </w:r>
-      <w:proofErr w:type="spellEnd"/>
-      <w:r>
-        <w:t xml:space="preserve"> eliminarlo o actualizar el cargo y el sueldo. </w:t>
+        <w:t xml:space="preserve">Para ver los empleados en un formato mas organizado, podrás dirigirte a la navegación en la opción empleados, en esta pestaña podras ver todos los empleados, filtrar un empleado por numero de documento y una vez filtrado por numero de documento podras eliminarlo o actualizar el cargo y el sueldo. </w:t>
       </w:r>
     </w:p>
     <w:p>
@@ -317,34 +240,18 @@
         <w:jc w:val="both"/>
       </w:pPr>
       <w:r>
-        <w:t xml:space="preserve">-Para que las vistas funcionen se deben descargar y abrir desde Visual Studio </w:t>
-      </w:r>
-      <w:proofErr w:type="spellStart"/>
-      <w:r>
-        <w:t>Code</w:t>
-      </w:r>
-      <w:proofErr w:type="spellEnd"/>
-      <w:r>
-        <w:t xml:space="preserve"> con el </w:t>
-      </w:r>
-      <w:proofErr w:type="spellStart"/>
-      <w:r>
-        <w:t>liveServer</w:t>
-      </w:r>
-      <w:proofErr w:type="spellEnd"/>
-      <w:r>
-        <w:t xml:space="preserve"> en el puerto 5500. Una vez iniciada la aplicación de Spring </w:t>
-      </w:r>
-      <w:proofErr w:type="spellStart"/>
-      <w:r>
-        <w:t>Boot</w:t>
-      </w:r>
-      <w:proofErr w:type="spellEnd"/>
-      <w:r>
-        <w:t xml:space="preserve"> se podrá</w:t>
+        <w:t>-Para que las vistas funcionen se deben descargar y abrir desde Visual Studio Code con el liveServer en el puerto 5500. Una vez iniciada la aplicación de Spring Boot se podrá</w:t>
       </w:r>
       <w:r>
         <w:t xml:space="preserve"> evidenciar la funcionalidad de mas vistas. </w:t>
+      </w:r>
+    </w:p>
+    <w:p>
+      <w:pPr>
+        <w:jc w:val="both"/>
+      </w:pPr>
+      <w:r>
+        <w:t>-Todo los servicios están hechos en REST, conozco SOAP pero estoy mucho mas familiarizado con REST.</w:t>
       </w:r>
     </w:p>
     <w:sectPr>

</xml_diff>

<commit_message>
[third Approach] API en JAVA + Vistas + Documentacion de la API e información
</commit_message>
<xml_diff>
--- a/Documentación API registroEmpleados.docx
+++ b/Documentación API registroEmpleados.docx
@@ -7,7 +7,15 @@
         <w:jc w:val="both"/>
       </w:pPr>
       <w:r>
-        <w:t xml:space="preserve">Documentación API registroEmpleados: </w:t>
+        <w:t xml:space="preserve">Documentación API </w:t>
+      </w:r>
+      <w:proofErr w:type="spellStart"/>
+      <w:r>
+        <w:t>registroEmpleados</w:t>
+      </w:r>
+      <w:proofErr w:type="spellEnd"/>
+      <w:r>
+        <w:t xml:space="preserve">: </w:t>
       </w:r>
     </w:p>
     <w:p>
@@ -20,7 +28,23 @@
         <w:jc w:val="both"/>
       </w:pPr>
       <w:r>
-        <w:t xml:space="preserve">Para hacer peticiones POST desde una plataforma para testeo de APIs (Ejemplo: Post Man). Se debe realizar la solicitud una vez iniciada la aplicación de Spring Boot a la url: </w:t>
+        <w:t xml:space="preserve">Para hacer peticiones POST desde una plataforma para testeo de </w:t>
+      </w:r>
+      <w:proofErr w:type="spellStart"/>
+      <w:r>
+        <w:t>APIs</w:t>
+      </w:r>
+      <w:proofErr w:type="spellEnd"/>
+      <w:r>
+        <w:t xml:space="preserve"> (Ejemplo: Post Man). Se debe realizar la solicitud una vez iniciada la aplicación de Spring </w:t>
+      </w:r>
+      <w:proofErr w:type="spellStart"/>
+      <w:r>
+        <w:t>Boot</w:t>
+      </w:r>
+      <w:proofErr w:type="spellEnd"/>
+      <w:r>
+        <w:t xml:space="preserve"> a la url: </w:t>
       </w:r>
       <w:hyperlink r:id="rId5" w:history="1">
         <w:r>
@@ -111,7 +135,15 @@
         <w:jc w:val="both"/>
       </w:pPr>
       <w:r>
-        <w:t>El segundo es para traer algún empleado por medio del id generado medinte la URL:</w:t>
+        <w:t xml:space="preserve">El segundo es para traer algún empleado por medio del id generado </w:t>
+      </w:r>
+      <w:proofErr w:type="spellStart"/>
+      <w:r>
+        <w:t>medinte</w:t>
+      </w:r>
+      <w:proofErr w:type="spellEnd"/>
+      <w:r>
+        <w:t xml:space="preserve"> la URL:</w:t>
       </w:r>
       <w:r>
         <w:t xml:space="preserve"> </w:t>
@@ -174,7 +206,15 @@
         <w:jc w:val="both"/>
       </w:pPr>
       <w:r>
-        <w:t xml:space="preserve">Se adicionaron los métodos PUT y DELETE para completar el CRUD. Estos se pueden evidenciar en el controller de la API y se puede evidenciar su funcionamiento en las vistas como será explicado mas adelante. </w:t>
+        <w:t xml:space="preserve">Se adicionaron los métodos PUT y DELETE para completar el CRUD. Estos se pueden evidenciar en el </w:t>
+      </w:r>
+      <w:proofErr w:type="spellStart"/>
+      <w:r>
+        <w:t>controller</w:t>
+      </w:r>
+      <w:proofErr w:type="spellEnd"/>
+      <w:r>
+        <w:t xml:space="preserve"> de la API y se puede evidenciar su funcionamiento en las vistas como será explicado mas adelante. </w:t>
       </w:r>
     </w:p>
     <w:p>
@@ -198,7 +238,15 @@
         <w:jc w:val="both"/>
       </w:pPr>
       <w:r>
-        <w:t xml:space="preserve">La vista consta de 3 paginas principalmente, en la principal se podrá ver un registro de empleados en donde se podrá registrar empleados. </w:t>
+        <w:t xml:space="preserve">La vista consta de 3 </w:t>
+      </w:r>
+      <w:proofErr w:type="spellStart"/>
+      <w:r>
+        <w:t>paginas</w:t>
+      </w:r>
+      <w:proofErr w:type="spellEnd"/>
+      <w:r>
+        <w:t xml:space="preserve"> principalmente, en la principal se podrá ver un registro de empleados en donde se podrá registrar empleados. </w:t>
       </w:r>
     </w:p>
     <w:p>
@@ -211,7 +259,15 @@
         <w:jc w:val="both"/>
       </w:pPr>
       <w:r>
-        <w:t>Para ver los empleados en formato JSON, podras dirigirte a la navegación a Empleados (JSON).</w:t>
+        <w:t xml:space="preserve">Para ver los empleados en formato JSON, </w:t>
+      </w:r>
+      <w:proofErr w:type="spellStart"/>
+      <w:r>
+        <w:t>podras</w:t>
+      </w:r>
+      <w:proofErr w:type="spellEnd"/>
+      <w:r>
+        <w:t xml:space="preserve"> dirigirte a la navegación a Empleados (JSON).</w:t>
       </w:r>
     </w:p>
     <w:p>
@@ -224,7 +280,23 @@
         <w:jc w:val="both"/>
       </w:pPr>
       <w:r>
-        <w:t xml:space="preserve">Para ver los empleados en un formato mas organizado, podrás dirigirte a la navegación en la opción empleados, en esta pestaña podras ver todos los empleados, filtrar un empleado por numero de documento y una vez filtrado por numero de documento podras eliminarlo o actualizar el cargo y el sueldo. </w:t>
+        <w:t xml:space="preserve">Para ver los empleados en un formato mas organizado, podrás dirigirte a la navegación en la opción empleados, en esta pestaña </w:t>
+      </w:r>
+      <w:proofErr w:type="spellStart"/>
+      <w:r>
+        <w:t>podras</w:t>
+      </w:r>
+      <w:proofErr w:type="spellEnd"/>
+      <w:r>
+        <w:t xml:space="preserve"> ver todos los empleados, filtrar un empleado por numero de documento y una vez filtrado por numero de documento </w:t>
+      </w:r>
+      <w:proofErr w:type="spellStart"/>
+      <w:r>
+        <w:t>podras</w:t>
+      </w:r>
+      <w:proofErr w:type="spellEnd"/>
+      <w:r>
+        <w:t xml:space="preserve"> eliminarlo o actualizar el cargo y el sueldo. </w:t>
       </w:r>
     </w:p>
     <w:p>
@@ -240,7 +312,31 @@
         <w:jc w:val="both"/>
       </w:pPr>
       <w:r>
-        <w:t>-Para que las vistas funcionen se deben descargar y abrir desde Visual Studio Code con el liveServer en el puerto 5500. Una vez iniciada la aplicación de Spring Boot se podrá</w:t>
+        <w:t xml:space="preserve">-Para que las vistas funcionen se deben descargar y abrir desde Visual Studio </w:t>
+      </w:r>
+      <w:proofErr w:type="spellStart"/>
+      <w:r>
+        <w:t>Code</w:t>
+      </w:r>
+      <w:proofErr w:type="spellEnd"/>
+      <w:r>
+        <w:t xml:space="preserve"> con el </w:t>
+      </w:r>
+      <w:proofErr w:type="spellStart"/>
+      <w:r>
+        <w:t>liveServer</w:t>
+      </w:r>
+      <w:proofErr w:type="spellEnd"/>
+      <w:r>
+        <w:t xml:space="preserve"> en el puerto 5500. Una vez iniciada la aplicación de Spring </w:t>
+      </w:r>
+      <w:proofErr w:type="spellStart"/>
+      <w:r>
+        <w:t>Boot</w:t>
+      </w:r>
+      <w:proofErr w:type="spellEnd"/>
+      <w:r>
+        <w:t xml:space="preserve"> se podrá</w:t>
       </w:r>
       <w:r>
         <w:t xml:space="preserve"> evidenciar la funcionalidad de mas vistas. </w:t>
@@ -251,7 +347,31 @@
         <w:jc w:val="both"/>
       </w:pPr>
       <w:r>
-        <w:t>-Todo los servicios están hechos en REST, conozco SOAP pero estoy mucho mas familiarizado con REST.</w:t>
+        <w:t xml:space="preserve">- La API esta conectada a una base de datos PostgreSQL. Entiendo que la consigna decía que conectarse a una base de datos MySQL, pero instalar MySQL ha sido imposible en mi computador por lo tanto decidí hacerlo en el motor de bases de datos que utilizo en mi pc. </w:t>
+      </w:r>
+      <w:proofErr w:type="spellStart"/>
+      <w:r>
+        <w:t>Tambien</w:t>
+      </w:r>
+      <w:proofErr w:type="spellEnd"/>
+      <w:r>
+        <w:t xml:space="preserve"> deje comentado como seria para una base de datos H2, esta fue la que utilicé primero ya que es una base de datos que no persiste en memoria y permite realizar muchos test antes de conectarse a una base de datos real. </w:t>
+      </w:r>
+    </w:p>
+    <w:p>
+      <w:pPr>
+        <w:jc w:val="both"/>
+      </w:pPr>
+      <w:r>
+        <w:t xml:space="preserve">-Todo los servicios están hechos en REST, conozco SOAP pero estoy mucho </w:t>
+      </w:r>
+      <w:proofErr w:type="spellStart"/>
+      <w:r>
+        <w:t>mas</w:t>
+      </w:r>
+      <w:proofErr w:type="spellEnd"/>
+      <w:r>
+        <w:t xml:space="preserve"> familiarizado con REST.</w:t>
       </w:r>
     </w:p>
     <w:sectPr>

</xml_diff>